<commit_message>
add a new word
</commit_message>
<xml_diff>
--- a/english_words_of_python.docx
+++ b/english_words_of_python.docx
@@ -10708,7 +10708,7 @@
     <w:p>
       <w:pPr>
         <w:rPr>
-          <w:rFonts w:asciiTheme="minorEastAsia" w:hAnsiTheme="minorEastAsia" w:hint="eastAsia"/>
+          <w:rFonts w:asciiTheme="minorEastAsia" w:hAnsiTheme="minorEastAsia"/>
           <w:b/>
           <w:sz w:val="24"/>
           <w:szCs w:val="24"/>
@@ -10727,7 +10727,7 @@
     <w:p>
       <w:pPr>
         <w:rPr>
-          <w:rFonts w:asciiTheme="minorEastAsia" w:hAnsiTheme="minorEastAsia" w:hint="eastAsia"/>
+          <w:rFonts w:asciiTheme="minorEastAsia" w:hAnsiTheme="minorEastAsia"/>
           <w:b/>
           <w:sz w:val="24"/>
           <w:szCs w:val="24"/>
@@ -10883,7 +10883,7 @@
     <w:p>
       <w:pPr>
         <w:rPr>
-          <w:rFonts w:asciiTheme="minorEastAsia" w:hAnsiTheme="minorEastAsia" w:hint="eastAsia"/>
+          <w:rFonts w:asciiTheme="minorEastAsia" w:hAnsiTheme="minorEastAsia"/>
           <w:b/>
           <w:sz w:val="24"/>
           <w:szCs w:val="24"/>
@@ -10902,7 +10902,7 @@
     <w:p>
       <w:pPr>
         <w:rPr>
-          <w:rFonts w:asciiTheme="minorEastAsia" w:hAnsiTheme="minorEastAsia" w:hint="eastAsia"/>
+          <w:rFonts w:asciiTheme="minorEastAsia" w:hAnsiTheme="minorEastAsia"/>
           <w:b/>
           <w:sz w:val="24"/>
           <w:szCs w:val="24"/>
@@ -10921,7 +10921,7 @@
     <w:p>
       <w:pPr>
         <w:rPr>
-          <w:rFonts w:asciiTheme="minorEastAsia" w:hAnsiTheme="minorEastAsia" w:hint="eastAsia"/>
+          <w:rFonts w:asciiTheme="minorEastAsia" w:hAnsiTheme="minorEastAsia"/>
           <w:b/>
           <w:sz w:val="24"/>
           <w:szCs w:val="24"/>
@@ -10940,7 +10940,7 @@
     <w:p>
       <w:pPr>
         <w:rPr>
-          <w:rFonts w:asciiTheme="minorEastAsia" w:hAnsiTheme="minorEastAsia" w:hint="eastAsia"/>
+          <w:rFonts w:asciiTheme="minorEastAsia" w:hAnsiTheme="minorEastAsia"/>
           <w:b/>
           <w:sz w:val="24"/>
           <w:szCs w:val="24"/>
@@ -10959,22 +10959,168 @@
     <w:p>
       <w:pPr>
         <w:rPr>
-          <w:rFonts w:asciiTheme="minorEastAsia" w:hAnsiTheme="minorEastAsia" w:hint="eastAsia"/>
-          <w:b/>
-          <w:sz w:val="24"/>
-          <w:szCs w:val="24"/>
-        </w:rPr>
-      </w:pPr>
-    </w:p>
-    <w:p>
-      <w:pPr>
-        <w:rPr>
-          <w:rFonts w:asciiTheme="minorEastAsia" w:hAnsiTheme="minorEastAsia"/>
-          <w:b/>
-          <w:sz w:val="24"/>
-          <w:szCs w:val="24"/>
-        </w:rPr>
-      </w:pPr>
+          <w:rFonts w:asciiTheme="minorEastAsia" w:hAnsiTheme="minorEastAsia"/>
+          <w:b/>
+          <w:sz w:val="24"/>
+          <w:szCs w:val="24"/>
+        </w:rPr>
+      </w:pPr>
+    </w:p>
+    <w:p>
+      <w:pPr>
+        <w:rPr>
+          <w:rFonts w:asciiTheme="minorEastAsia" w:hAnsiTheme="minorEastAsia"/>
+          <w:b/>
+          <w:sz w:val="24"/>
+          <w:szCs w:val="24"/>
+        </w:rPr>
+      </w:pPr>
+      <w:r>
+        <w:rPr>
+          <w:rFonts w:asciiTheme="minorEastAsia" w:hAnsiTheme="minorEastAsia"/>
+          <w:b/>
+          <w:sz w:val="24"/>
+          <w:szCs w:val="24"/>
+        </w:rPr>
+        <w:t>ident</w:t>
+      </w:r>
+    </w:p>
+    <w:p>
+      <w:pPr>
+        <w:rPr>
+          <w:rFonts w:asciiTheme="minorEastAsia" w:hAnsiTheme="minorEastAsia"/>
+          <w:b/>
+          <w:sz w:val="24"/>
+          <w:szCs w:val="24"/>
+        </w:rPr>
+      </w:pPr>
+      <w:r>
+        <w:rPr>
+          <w:rFonts w:asciiTheme="minorEastAsia" w:hAnsiTheme="minorEastAsia" w:hint="eastAsia"/>
+          <w:b/>
+          <w:sz w:val="24"/>
+          <w:szCs w:val="24"/>
+        </w:rPr>
+        <w:t>英</w:t>
+      </w:r>
+      <w:r>
+        <w:rPr>
+          <w:rFonts w:asciiTheme="minorEastAsia" w:hAnsiTheme="minorEastAsia"/>
+          <w:b/>
+          <w:sz w:val="24"/>
+          <w:szCs w:val="24"/>
+        </w:rPr>
+        <w:t xml:space="preserve"> [a</w:t>
+      </w:r>
+      <w:r>
+        <w:rPr>
+          <w:rFonts w:ascii="MS Mincho" w:eastAsia="MS Mincho" w:hAnsi="MS Mincho" w:cs="MS Mincho" w:hint="eastAsia"/>
+          <w:b/>
+          <w:sz w:val="24"/>
+          <w:szCs w:val="24"/>
+        </w:rPr>
+        <w:t>ɪ</w:t>
+      </w:r>
+      <w:r>
+        <w:rPr>
+          <w:rFonts w:asciiTheme="minorEastAsia" w:hAnsiTheme="minorEastAsia"/>
+          <w:b/>
+          <w:sz w:val="24"/>
+          <w:szCs w:val="24"/>
+        </w:rPr>
+        <w:t>'dent; 'a</w:t>
+      </w:r>
+      <w:r>
+        <w:rPr>
+          <w:rFonts w:ascii="MS Mincho" w:eastAsia="MS Mincho" w:hAnsi="MS Mincho" w:cs="MS Mincho" w:hint="eastAsia"/>
+          <w:b/>
+          <w:sz w:val="24"/>
+          <w:szCs w:val="24"/>
+        </w:rPr>
+        <w:t>ɪ</w:t>
+      </w:r>
+      <w:r>
+        <w:rPr>
+          <w:rFonts w:asciiTheme="minorEastAsia" w:hAnsiTheme="minorEastAsia"/>
+          <w:b/>
+          <w:sz w:val="24"/>
+          <w:szCs w:val="24"/>
+        </w:rPr>
+        <w:t xml:space="preserve">dent]  </w:t>
+      </w:r>
+      <w:r>
+        <w:rPr>
+          <w:rFonts w:asciiTheme="minorEastAsia" w:hAnsiTheme="minorEastAsia" w:hint="eastAsia"/>
+          <w:b/>
+          <w:sz w:val="24"/>
+          <w:szCs w:val="24"/>
+        </w:rPr>
+        <w:t>美</w:t>
+      </w:r>
+      <w:r>
+        <w:rPr>
+          <w:rFonts w:asciiTheme="minorEastAsia" w:hAnsiTheme="minorEastAsia"/>
+          <w:b/>
+          <w:sz w:val="24"/>
+          <w:szCs w:val="24"/>
+        </w:rPr>
+        <w:t xml:space="preserve"> ['a</w:t>
+      </w:r>
+      <w:r>
+        <w:rPr>
+          <w:rFonts w:ascii="MS Mincho" w:eastAsia="MS Mincho" w:hAnsi="MS Mincho" w:cs="MS Mincho" w:hint="eastAsia"/>
+          <w:b/>
+          <w:sz w:val="24"/>
+          <w:szCs w:val="24"/>
+        </w:rPr>
+        <w:t>ɪ</w:t>
+      </w:r>
+      <w:r>
+        <w:rPr>
+          <w:rFonts w:asciiTheme="minorEastAsia" w:hAnsiTheme="minorEastAsia"/>
+          <w:b/>
+          <w:sz w:val="24"/>
+          <w:szCs w:val="24"/>
+        </w:rPr>
+        <w:t>d</w:t>
+      </w:r>
+      <w:r>
+        <w:rPr>
+          <w:rFonts w:ascii="MS Mincho" w:eastAsia="MS Mincho" w:hAnsi="MS Mincho" w:cs="MS Mincho" w:hint="eastAsia"/>
+          <w:b/>
+          <w:sz w:val="24"/>
+          <w:szCs w:val="24"/>
+        </w:rPr>
+        <w:t>ɛ</w:t>
+      </w:r>
+      <w:r>
+        <w:rPr>
+          <w:rFonts w:asciiTheme="minorEastAsia" w:hAnsiTheme="minorEastAsia"/>
+          <w:b/>
+          <w:sz w:val="24"/>
+          <w:szCs w:val="24"/>
+        </w:rPr>
+        <w:t>nt]</w:t>
+      </w:r>
+    </w:p>
+    <w:p>
+      <w:pPr>
+        <w:rPr>
+          <w:rFonts w:asciiTheme="minorEastAsia" w:hAnsiTheme="minorEastAsia"/>
+          <w:b/>
+          <w:sz w:val="24"/>
+          <w:szCs w:val="24"/>
+        </w:rPr>
+      </w:pPr>
+      <w:r>
+        <w:rPr>
+          <w:rFonts w:asciiTheme="minorEastAsia" w:hAnsiTheme="minorEastAsia" w:hint="eastAsia"/>
+          <w:b/>
+          <w:sz w:val="24"/>
+          <w:szCs w:val="24"/>
+        </w:rPr>
+        <w:t>n. 识别，鉴别</w:t>
+      </w:r>
       <w:bookmarkStart w:id="0" w:name="_GoBack"/>
       <w:bookmarkEnd w:id="0"/>
     </w:p>

</xml_diff>